<commit_message>
updated the business requirements and assumptions document
</commit_message>
<xml_diff>
--- a/Documentation/Business Requirements & Assumptions.docx
+++ b/Documentation/Business Requirements & Assumptions.docx
@@ -649,10 +649,7 @@
           </w:tcPr>
           <w:p>
             <w:r>
-              <w:t>1.</w:t>
-            </w:r>
-            <w:r>
-              <w:t>4</w:t>
+              <w:t>1.4</w:t>
             </w:r>
           </w:p>
         </w:tc>
@@ -662,13 +659,7 @@
           </w:tcPr>
           <w:p>
             <w:r>
-              <w:t xml:space="preserve">Provide the functionality to </w:t>
-            </w:r>
-            <w:r>
-              <w:t xml:space="preserve">return </w:t>
-            </w:r>
-            <w:r>
-              <w:t>to the previous song in a playlist.</w:t>
+              <w:t>Provide the functionality to return to the previous song in a playlist.</w:t>
             </w:r>
           </w:p>
         </w:tc>
@@ -776,10 +767,7 @@
           </w:tcPr>
           <w:p>
             <w:r>
-              <w:t>2.</w:t>
-            </w:r>
-            <w:r>
-              <w:t>2</w:t>
+              <w:t>2.2</w:t>
             </w:r>
           </w:p>
         </w:tc>
@@ -975,27 +963,118 @@
       <w:bookmarkEnd w:id="1"/>
     </w:p>
     <w:p>
+      <w:pPr>
+        <w:jc w:val="both"/>
+      </w:pPr>
       <w:r>
-        <w:t xml:space="preserve">The user would like to be able to find the song they wish to listen to quickly </w:t>
+        <w:t xml:space="preserve">The device that the Rebmem designs has suitable input controls. Such as, but not limited to, a touch screen, a joystick to interface with menus, </w:t>
       </w:r>
       <w:r>
-        <w:t>and</w:t>
+        <w:t>suitable buttons,</w:t>
       </w:r>
       <w:r>
-        <w:t xml:space="preserve"> easily.</w:t>
+        <w:t xml:space="preserve"> a small keyboard,</w:t>
+      </w:r>
+      <w:r>
+        <w:t xml:space="preserve"> </w:t>
+      </w:r>
+      <w:r>
+        <w:t xml:space="preserve">etc. </w:t>
+      </w:r>
+      <w:r>
+        <w:t>Or alternatively, i</w:t>
+      </w:r>
+      <w:r>
+        <w:t xml:space="preserve">f during phase 2 they decide that the portability of the device is more important than the usability, then they might consider locking down specific complicated </w:t>
+      </w:r>
+      <w:r>
+        <w:t>functionality (such as creating a playlist, or the search feature)</w:t>
+      </w:r>
+      <w:r>
+        <w:t xml:space="preserve"> to </w:t>
+      </w:r>
+      <w:r>
+        <w:t xml:space="preserve">only </w:t>
+      </w:r>
+      <w:r>
+        <w:t>when the device is plugged into a computer or laptop</w:t>
+      </w:r>
+      <w:r>
+        <w:t xml:space="preserve"> </w:t>
+      </w:r>
+      <w:r>
+        <w:t>as</w:t>
+      </w:r>
+      <w:r>
+        <w:t xml:space="preserve"> then the</w:t>
+      </w:r>
+      <w:r>
+        <w:t xml:space="preserve"> user would (most likely) have access to a larger</w:t>
+      </w:r>
+      <w:r>
+        <w:t xml:space="preserve"> screen, mouse, and keyboard</w:t>
+      </w:r>
+      <w:r>
+        <w:t>.</w:t>
       </w:r>
     </w:p>
     <w:p>
+      <w:pPr>
+        <w:jc w:val="both"/>
+      </w:pPr>
       <w:r>
-        <w:t>Similarly,</w:t>
+        <w:t>Many features</w:t>
       </w:r>
       <w:r>
-        <w:t xml:space="preserve"> that the user would like to be able to categorise their collection of music into digestible playlists.</w:t>
+        <w:t xml:space="preserve"> focus on making it</w:t>
       </w:r>
-      <w:bookmarkStart w:id="2" w:name="_GoBack"/>
-      <w:bookmarkEnd w:id="2"/>
+      <w:r>
+        <w:t xml:space="preserve"> easier </w:t>
+      </w:r>
+      <w:r>
+        <w:t xml:space="preserve">for a user </w:t>
+      </w:r>
+      <w:r>
+        <w:t>to manage their audio collection</w:t>
+      </w:r>
+      <w:r>
+        <w:t xml:space="preserve"> – such as being able to categorise their collection of music into digestible playlists.</w:t>
+      </w:r>
+      <w:r>
+        <w:t xml:space="preserve"> </w:t>
+      </w:r>
+      <w:r>
+        <w:t>O</w:t>
+      </w:r>
+      <w:r>
+        <w:t xml:space="preserve">ne assumption </w:t>
+      </w:r>
+      <w:r>
+        <w:t xml:space="preserve">is therefore, </w:t>
+      </w:r>
+      <w:r>
+        <w:t>that t</w:t>
+      </w:r>
+      <w:r>
+        <w:t xml:space="preserve">he user </w:t>
+      </w:r>
+      <w:r>
+        <w:t>is interested in managing their audio collection and helping the application to help them f</w:t>
+      </w:r>
+      <w:r>
+        <w:t>ind song</w:t>
+      </w:r>
+      <w:r>
+        <w:t>s</w:t>
+      </w:r>
+      <w:r>
+        <w:t xml:space="preserve"> they wish to listen to quickly and easily.</w:t>
+      </w:r>
     </w:p>
     <w:p>
+      <w:pPr>
+        <w:jc w:val="both"/>
+      </w:pPr>
       <w:r>
         <w:t>Finally, t</w:t>
       </w:r>
@@ -1039,8 +1118,16 @@
         <w:t>will</w:t>
       </w:r>
       <w:r>
-        <w:t xml:space="preserve"> have a ‘title’ so when they are hovered over the button name is shown.</w:t>
+        <w:t xml:space="preserve"> have a ‘title’ so when they are hovered over the button name is shown</w:t>
       </w:r>
+      <w:r>
+        <w:t>, in case they are unfamiliar</w:t>
+      </w:r>
+      <w:r>
+        <w:t>.</w:t>
+      </w:r>
+      <w:bookmarkStart w:id="2" w:name="_GoBack"/>
+      <w:bookmarkEnd w:id="2"/>
     </w:p>
     <w:sectPr>
       <w:pgSz w:w="11906" w:h="16838"/>
@@ -4906,6 +4993,7 @@
     <w:rsid w:val="0048097B"/>
     <w:rsid w:val="00593A6E"/>
     <w:rsid w:val="0062389E"/>
+    <w:rsid w:val="00691D10"/>
     <w:rsid w:val="00765389"/>
     <w:rsid w:val="00827D8F"/>
     <w:rsid w:val="00924C4B"/>
@@ -5697,7 +5785,7 @@
 </file>
 
 <file path=customXml/itemProps2.xml><?xml version="1.0" encoding="utf-8"?>
-<ds:datastoreItem xmlns:ds="http://schemas.openxmlformats.org/officeDocument/2006/customXml" ds:itemID="{587544C5-C1CA-4BC5-8EEE-EA95F1999CF8}">
+<ds:datastoreItem xmlns:ds="http://schemas.openxmlformats.org/officeDocument/2006/customXml" ds:itemID="{827446C0-5320-4CFC-9C70-AB57F31AB315}">
   <ds:schemaRefs>
     <ds:schemaRef ds:uri="http://schemas.openxmlformats.org/officeDocument/2006/bibliography"/>
   </ds:schemaRefs>

</xml_diff>

<commit_message>
diagrams included in project, creating the limitations & improvements document
</commit_message>
<xml_diff>
--- a/Documentation/Business Requirements & Assumptions.docx
+++ b/Documentation/Business Requirements & Assumptions.docx
@@ -967,52 +967,46 @@
         <w:jc w:val="both"/>
       </w:pPr>
       <w:r>
-        <w:t xml:space="preserve">The device that the Rebmem designs has suitable input controls. Such as, but not limited to, a touch screen, a joystick to interface with menus, </w:t>
-      </w:r>
-      <w:r>
-        <w:t>suitable buttons,</w:t>
-      </w:r>
-      <w:r>
-        <w:t xml:space="preserve"> a small keyboard,</w:t>
+        <w:t xml:space="preserve">I assume that the device that </w:t>
+      </w:r>
+      <w:r>
+        <w:t>Rebmem</w:t>
+      </w:r>
+      <w:r>
+        <w:t xml:space="preserve"> plans to design is supposed to be hand-held size, due to the repeated mention of ‘portable’ in their description</w:t>
+      </w:r>
+      <w:r>
+        <w:t xml:space="preserve"> of the device</w:t>
+      </w:r>
+      <w:r>
+        <w:t>. Therefore</w:t>
+      </w:r>
+      <w:r>
+        <w:t>,</w:t>
       </w:r>
       <w:r>
         <w:t xml:space="preserve"> </w:t>
       </w:r>
       <w:r>
-        <w:t xml:space="preserve">etc. </w:t>
-      </w:r>
-      <w:r>
-        <w:t>Or alternatively, i</w:t>
-      </w:r>
-      <w:r>
-        <w:t xml:space="preserve">f during phase 2 they decide that the portability of the device is more important than the usability, then they might consider locking down specific complicated </w:t>
-      </w:r>
-      <w:r>
-        <w:t>functionality (such as creating a playlist, or the search feature)</w:t>
-      </w:r>
-      <w:r>
-        <w:t xml:space="preserve"> to </w:t>
-      </w:r>
-      <w:r>
-        <w:t xml:space="preserve">only </w:t>
-      </w:r>
-      <w:r>
-        <w:t>when the device is plugged into a computer or laptop</w:t>
+        <w:t xml:space="preserve">while I was designing </w:t>
+      </w:r>
+      <w:r>
+        <w:t xml:space="preserve">my user-interfaces </w:t>
+      </w:r>
+      <w:r>
+        <w:t xml:space="preserve">I was </w:t>
+      </w:r>
+      <w:r>
+        <w:t>considering</w:t>
       </w:r>
       <w:r>
         <w:t xml:space="preserve"> </w:t>
       </w:r>
       <w:r>
-        <w:t>as</w:t>
-      </w:r>
-      <w:r>
-        <w:t xml:space="preserve"> then the</w:t>
-      </w:r>
-      <w:r>
-        <w:t xml:space="preserve"> user would (most likely) have access to a larger</w:t>
-      </w:r>
-      <w:r>
-        <w:t xml:space="preserve"> screen, mouse, and keyboard</w:t>
+        <w:t>that the device would have to be small and would not have a lot of room for complicated UI components</w:t>
+      </w:r>
+      <w:r>
+        <w:t xml:space="preserve"> and designed accordingly</w:t>
       </w:r>
       <w:r>
         <w:t>.</w:t>
@@ -1023,52 +1017,67 @@
         <w:jc w:val="both"/>
       </w:pPr>
       <w:r>
-        <w:t>Many features</w:t>
-      </w:r>
-      <w:r>
-        <w:t xml:space="preserve"> focus on making it</w:t>
-      </w:r>
-      <w:r>
-        <w:t xml:space="preserve"> easier </w:t>
-      </w:r>
-      <w:r>
-        <w:t xml:space="preserve">for a user </w:t>
-      </w:r>
-      <w:r>
-        <w:t>to manage their audio collection</w:t>
-      </w:r>
-      <w:r>
-        <w:t xml:space="preserve"> – such as being able to categorise their collection of music into digestible playlists.</w:t>
+        <w:t xml:space="preserve">The device that the Rebmem designs has suitable input controls. Such as, but not limited to, a touch screen, a </w:t>
+      </w:r>
+      <w:r>
+        <w:t xml:space="preserve">small </w:t>
+      </w:r>
+      <w:r>
+        <w:t>joystick</w:t>
+      </w:r>
+      <w:r>
+        <w:t xml:space="preserve"> or d-pad</w:t>
+      </w:r>
+      <w:r>
+        <w:t xml:space="preserve"> to interface with menus, </w:t>
+      </w:r>
+      <w:r>
+        <w:t>suitable buttons,</w:t>
+      </w:r>
+      <w:r>
+        <w:t xml:space="preserve"> a small keyboard,</w:t>
       </w:r>
       <w:r>
         <w:t xml:space="preserve"> </w:t>
       </w:r>
       <w:r>
-        <w:t>O</w:t>
-      </w:r>
-      <w:r>
-        <w:t xml:space="preserve">ne assumption </w:t>
-      </w:r>
-      <w:r>
-        <w:t xml:space="preserve">is therefore, </w:t>
-      </w:r>
-      <w:r>
-        <w:t>that t</w:t>
-      </w:r>
-      <w:r>
-        <w:t xml:space="preserve">he user </w:t>
-      </w:r>
-      <w:r>
-        <w:t>is interested in managing their audio collection and helping the application to help them f</w:t>
-      </w:r>
-      <w:r>
-        <w:t>ind song</w:t>
-      </w:r>
-      <w:r>
-        <w:t>s</w:t>
-      </w:r>
-      <w:r>
-        <w:t xml:space="preserve"> they wish to listen to quickly and easily.</w:t>
+        <w:t xml:space="preserve">etc. </w:t>
+      </w:r>
+      <w:r>
+        <w:t>Or alternatively, i</w:t>
+      </w:r>
+      <w:r>
+        <w:t xml:space="preserve">f during phase 2 they decide that the portability of the device is more important than the usability, then they might consider locking down specific complicated </w:t>
+      </w:r>
+      <w:r>
+        <w:t>functionality (such as creating a playlist, or the search feature)</w:t>
+      </w:r>
+      <w:r>
+        <w:t xml:space="preserve"> to </w:t>
+      </w:r>
+      <w:r>
+        <w:t xml:space="preserve">only </w:t>
+      </w:r>
+      <w:r>
+        <w:t>when the device is plugged into a computer or laptop</w:t>
+      </w:r>
+      <w:r>
+        <w:t xml:space="preserve"> </w:t>
+      </w:r>
+      <w:r>
+        <w:t>as</w:t>
+      </w:r>
+      <w:r>
+        <w:t xml:space="preserve"> then the</w:t>
+      </w:r>
+      <w:r>
+        <w:t xml:space="preserve"> user would (most likely) have access to a larger</w:t>
+      </w:r>
+      <w:r>
+        <w:t xml:space="preserve"> screen, mouse, and keyboard</w:t>
+      </w:r>
+      <w:r>
+        <w:t>.</w:t>
       </w:r>
     </w:p>
     <w:p>
@@ -1076,6 +1085,50 @@
         <w:jc w:val="both"/>
       </w:pPr>
       <w:r>
+        <w:t>Many features</w:t>
+      </w:r>
+      <w:r>
+        <w:t xml:space="preserve"> focus on making it</w:t>
+      </w:r>
+      <w:r>
+        <w:t xml:space="preserve"> easier </w:t>
+      </w:r>
+      <w:r>
+        <w:t xml:space="preserve">for a user </w:t>
+      </w:r>
+      <w:r>
+        <w:t>to manage their audio collection</w:t>
+      </w:r>
+      <w:r>
+        <w:t xml:space="preserve"> – such as being able to categorise their collection of music into digestible playlists.</w:t>
+      </w:r>
+      <w:r>
+        <w:t xml:space="preserve"> </w:t>
+      </w:r>
+      <w:r>
+        <w:t>O</w:t>
+      </w:r>
+      <w:r>
+        <w:t xml:space="preserve">ne assumption </w:t>
+      </w:r>
+      <w:r>
+        <w:t xml:space="preserve">is therefore, </w:t>
+      </w:r>
+      <w:r>
+        <w:t>that the user is interested in managing their audio collection and helping the application to help them find song</w:t>
+      </w:r>
+      <w:r>
+        <w:t>s</w:t>
+      </w:r>
+      <w:r>
+        <w:t xml:space="preserve"> they wish to listen to quickly and easily.</w:t>
+      </w:r>
+    </w:p>
+    <w:p>
+      <w:pPr>
+        <w:jc w:val="both"/>
+      </w:pPr>
+      <w:r>
         <w:t>Finally, t</w:t>
       </w:r>
       <w:r>
@@ -1125,9 +1178,21 @@
       </w:r>
       <w:r>
         <w:t>.</w:t>
+      </w:r>
+      <w:r>
+        <w:t xml:space="preserve"> T</w:t>
+      </w:r>
+      <w:r>
+        <w:t xml:space="preserve">he user guide would </w:t>
+      </w:r>
+      <w:r>
+        <w:t xml:space="preserve">also </w:t>
       </w:r>
       <w:bookmarkStart w:id="2" w:name="_GoBack"/>
       <w:bookmarkEnd w:id="2"/>
+      <w:r>
+        <w:t>be able to assist the user.</w:t>
+      </w:r>
     </w:p>
     <w:sectPr>
       <w:pgSz w:w="11906" w:h="16838"/>
@@ -4992,6 +5057,7 @@
     <w:rsid w:val="0042482F"/>
     <w:rsid w:val="0048097B"/>
     <w:rsid w:val="00593A6E"/>
+    <w:rsid w:val="005A3ACE"/>
     <w:rsid w:val="0062389E"/>
     <w:rsid w:val="00691D10"/>
     <w:rsid w:val="00765389"/>
@@ -5785,7 +5851,7 @@
 </file>
 
 <file path=customXml/itemProps2.xml><?xml version="1.0" encoding="utf-8"?>
-<ds:datastoreItem xmlns:ds="http://schemas.openxmlformats.org/officeDocument/2006/customXml" ds:itemID="{827446C0-5320-4CFC-9C70-AB57F31AB315}">
+<ds:datastoreItem xmlns:ds="http://schemas.openxmlformats.org/officeDocument/2006/customXml" ds:itemID="{393037E2-2199-4A64-B114-A09DE5942527}">
   <ds:schemaRefs>
     <ds:schemaRef ds:uri="http://schemas.openxmlformats.org/officeDocument/2006/bibliography"/>
   </ds:schemaRefs>

</xml_diff>